<commit_message>
Final edits for Homework01
</commit_message>
<xml_diff>
--- a/Assignments/Homework01/docs/Townes_SOC5670_2020_Spring_Homework01_APA-format_v00.docx
+++ b/Assignments/Homework01/docs/Townes_SOC5670_2020_Spring_Homework01_APA-format_v00.docx
@@ -254,7 +254,23 @@
           <w:sz w:val="24"/>
           <w:szCs w:val="24"/>
         </w:rPr>
-        <w:t xml:space="preserve"> the intersection of race, poverty and other social issues.  However, most research is at the state and national level or appears to have focused on the largest or most prominent cities in the nation.  Moreover, these studies have </w:t>
+        <w:t xml:space="preserve"> the intersection of race, poverty and other social issues.  However, most research is at the state and national level or appears to have focused on the largest or most prominent ci</w:t>
+      </w:r>
+      <w:r>
+        <w:rPr>
+          <w:rFonts w:ascii="Times New Roman" w:hAnsi="Times New Roman" w:cs="Times New Roman"/>
+          <w:sz w:val="24"/>
+          <w:szCs w:val="24"/>
+        </w:rPr>
+        <w:t>ties in the nation.  T</w:t>
+      </w:r>
+      <w:r>
+        <w:rPr>
+          <w:rFonts w:ascii="Times New Roman" w:hAnsi="Times New Roman" w:cs="Times New Roman"/>
+          <w:sz w:val="24"/>
+          <w:szCs w:val="24"/>
+        </w:rPr>
+        <w:t xml:space="preserve">hese studies have </w:t>
       </w:r>
       <w:r>
         <w:rPr>
@@ -289,6 +305,62 @@
           <w:szCs w:val="24"/>
         </w:rPr>
         <w:t xml:space="preserve"> in nature.  </w:t>
+      </w:r>
+      <w:r>
+        <w:rPr>
+          <w:rFonts w:ascii="Times New Roman" w:hAnsi="Times New Roman" w:cs="Times New Roman"/>
+          <w:sz w:val="24"/>
+          <w:szCs w:val="24"/>
+        </w:rPr>
+        <w:t xml:space="preserve">Moreover, </w:t>
+      </w:r>
+      <w:r>
+        <w:rPr>
+          <w:rFonts w:ascii="Times New Roman" w:hAnsi="Times New Roman" w:cs="Times New Roman"/>
+          <w:sz w:val="24"/>
+          <w:szCs w:val="24"/>
+        </w:rPr>
+        <w:t xml:space="preserve">there seems to have been few, if any, spatial studies </w:t>
+      </w:r>
+      <w:r>
+        <w:rPr>
+          <w:rFonts w:ascii="Times New Roman" w:hAnsi="Times New Roman" w:cs="Times New Roman"/>
+          <w:sz w:val="24"/>
+          <w:szCs w:val="24"/>
+        </w:rPr>
+        <w:t>of</w:t>
+      </w:r>
+      <w:r>
+        <w:rPr>
+          <w:rFonts w:ascii="Times New Roman" w:hAnsi="Times New Roman" w:cs="Times New Roman"/>
+          <w:sz w:val="24"/>
+          <w:szCs w:val="24"/>
+        </w:rPr>
+        <w:t xml:space="preserve"> the Springfield, Missouri area</w:t>
+      </w:r>
+      <w:r>
+        <w:rPr>
+          <w:rFonts w:ascii="Times New Roman" w:hAnsi="Times New Roman" w:cs="Times New Roman"/>
+          <w:sz w:val="24"/>
+          <w:szCs w:val="24"/>
+        </w:rPr>
+        <w:t xml:space="preserve"> </w:t>
+      </w:r>
+      <w:r>
+        <w:rPr>
+          <w:rFonts w:ascii="Times New Roman" w:hAnsi="Times New Roman" w:cs="Times New Roman"/>
+          <w:sz w:val="24"/>
+          <w:szCs w:val="24"/>
+        </w:rPr>
+        <w:t>focused on poverty, race, and other social indicators.</w:t>
+      </w:r>
+      <w:r>
+        <w:rPr>
+          <w:rFonts w:ascii="Times New Roman" w:hAnsi="Times New Roman" w:cs="Times New Roman"/>
+          <w:sz w:val="24"/>
+          <w:szCs w:val="24"/>
+        </w:rPr>
+        <w:t xml:space="preserve">  </w:t>
       </w:r>
       <w:r>
         <w:rPr>
@@ -588,7 +660,7 @@
           <w:sz w:val="24"/>
           <w:szCs w:val="24"/>
         </w:rPr>
-        <w:t xml:space="preserve">.  </w:t>
+        <w:t>.</w:t>
       </w:r>
     </w:p>
     <w:p>
@@ -777,7 +849,23 @@
           <w:sz w:val="24"/>
           <w:szCs w:val="24"/>
         </w:rPr>
-        <w:t>l studies focused on</w:t>
+        <w:t>l studies</w:t>
+      </w:r>
+      <w:r>
+        <w:rPr>
+          <w:rFonts w:ascii="Times New Roman" w:hAnsi="Times New Roman" w:cs="Times New Roman"/>
+          <w:sz w:val="24"/>
+          <w:szCs w:val="24"/>
+        </w:rPr>
+        <w:t xml:space="preserve"> of</w:t>
+      </w:r>
+      <w:r>
+        <w:rPr>
+          <w:rFonts w:ascii="Times New Roman" w:hAnsi="Times New Roman" w:cs="Times New Roman"/>
+          <w:sz w:val="24"/>
+          <w:szCs w:val="24"/>
+        </w:rPr>
+        <w:t xml:space="preserve"> the Springfield, Missouri area</w:t>
       </w:r>
       <w:r>
         <w:rPr>
@@ -793,6 +881,22 @@
           <w:sz w:val="24"/>
           <w:szCs w:val="24"/>
         </w:rPr>
+        <w:t>focused on</w:t>
+      </w:r>
+      <w:r>
+        <w:rPr>
+          <w:rFonts w:ascii="Times New Roman" w:hAnsi="Times New Roman" w:cs="Times New Roman"/>
+          <w:sz w:val="24"/>
+          <w:szCs w:val="24"/>
+        </w:rPr>
+        <w:t xml:space="preserve"> </w:t>
+      </w:r>
+      <w:r>
+        <w:rPr>
+          <w:rFonts w:ascii="Times New Roman" w:hAnsi="Times New Roman" w:cs="Times New Roman"/>
+          <w:sz w:val="24"/>
+          <w:szCs w:val="24"/>
+        </w:rPr>
         <w:t xml:space="preserve">poverty, </w:t>
       </w:r>
       <w:r>
@@ -825,7 +929,7 @@
           <w:sz w:val="24"/>
           <w:szCs w:val="24"/>
         </w:rPr>
-        <w:t xml:space="preserve"> in the Springfield, Missouri area.</w:t>
+        <w:t>.</w:t>
       </w:r>
     </w:p>
     <w:p>
@@ -1242,7 +1346,23 @@
           <w:sz w:val="24"/>
           <w:szCs w:val="24"/>
         </w:rPr>
-        <w:t xml:space="preserve">Race-based segregation rooted in the historical practice of slavery has had profound impact on the social order of the United States.  </w:t>
+        <w:t>Race-based segregation rooted in the historical practice of slavery has had</w:t>
+      </w:r>
+      <w:r>
+        <w:rPr>
+          <w:rFonts w:ascii="Times New Roman" w:hAnsi="Times New Roman" w:cs="Times New Roman"/>
+          <w:sz w:val="24"/>
+          <w:szCs w:val="24"/>
+        </w:rPr>
+        <w:t xml:space="preserve"> a</w:t>
+      </w:r>
+      <w:r>
+        <w:rPr>
+          <w:rFonts w:ascii="Times New Roman" w:hAnsi="Times New Roman" w:cs="Times New Roman"/>
+          <w:sz w:val="24"/>
+          <w:szCs w:val="24"/>
+        </w:rPr>
+        <w:t xml:space="preserve"> profound impact on the social order of the United States.  </w:t>
       </w:r>
       <w:r>
         <w:rPr>
@@ -1354,15 +1474,7 @@
           <w:sz w:val="24"/>
           <w:szCs w:val="24"/>
         </w:rPr>
-        <w:t>such as poverty</w:t>
-      </w:r>
-      <w:r>
-        <w:rPr>
-          <w:rFonts w:ascii="Times New Roman" w:hAnsi="Times New Roman" w:cs="Times New Roman"/>
-          <w:sz w:val="24"/>
-          <w:szCs w:val="24"/>
-        </w:rPr>
-        <w:t xml:space="preserve">, </w:t>
+        <w:t xml:space="preserve">such as poverty, </w:t>
       </w:r>
       <w:r>
         <w:rPr>
@@ -2261,15 +2373,41 @@
           <w:sz w:val="24"/>
           <w:szCs w:val="24"/>
         </w:rPr>
-        <w:t xml:space="preserve">as a border state during the Civil War </w:t>
-      </w:r>
-      <w:r>
-        <w:rPr>
-          <w:rFonts w:ascii="Times New Roman" w:hAnsi="Times New Roman" w:cs="Times New Roman"/>
-          <w:sz w:val="24"/>
-          <w:szCs w:val="24"/>
-        </w:rPr>
-        <w:t xml:space="preserve">but permitted slavery.  However, the slave population in Missouri was concentrated along the Missouri river which runs through the central corridor of the state.  Greene county, where </w:t>
+        <w:t xml:space="preserve">during the Civil War </w:t>
+      </w:r>
+      <w:r>
+        <w:rPr>
+          <w:rFonts w:ascii="Times New Roman" w:hAnsi="Times New Roman" w:cs="Times New Roman"/>
+          <w:sz w:val="24"/>
+          <w:szCs w:val="24"/>
+        </w:rPr>
+        <w:t xml:space="preserve">but </w:t>
+      </w:r>
+      <w:proofErr w:type="gramStart"/>
+      <w:r>
+        <w:rPr>
+          <w:rFonts w:ascii="Times New Roman" w:hAnsi="Times New Roman" w:cs="Times New Roman"/>
+          <w:sz w:val="24"/>
+          <w:szCs w:val="24"/>
+        </w:rPr>
+        <w:t>was allowed to</w:t>
+      </w:r>
+      <w:proofErr w:type="gramEnd"/>
+      <w:r>
+        <w:rPr>
+          <w:rFonts w:ascii="Times New Roman" w:hAnsi="Times New Roman" w:cs="Times New Roman"/>
+          <w:sz w:val="24"/>
+          <w:szCs w:val="24"/>
+        </w:rPr>
+        <w:t xml:space="preserve"> continue practicing </w:t>
+      </w:r>
+      <w:r>
+        <w:rPr>
+          <w:rFonts w:ascii="Times New Roman" w:hAnsi="Times New Roman" w:cs="Times New Roman"/>
+          <w:sz w:val="24"/>
+          <w:szCs w:val="24"/>
+        </w:rPr>
+        <w:t xml:space="preserve">slavery.  However, the slave population in Missouri was concentrated along the Missouri river which runs through the central corridor of the state.  Greene county, where </w:t>
       </w:r>
       <w:r>
         <w:rPr>
@@ -2495,15 +2633,103 @@
           <w:sz w:val="24"/>
           <w:szCs w:val="24"/>
         </w:rPr>
-        <w:t>, 2012).  Although residential segregation was common in Springfield, Phelps S</w:t>
-      </w:r>
-      <w:r>
-        <w:rPr>
-          <w:rFonts w:ascii="Times New Roman" w:hAnsi="Times New Roman" w:cs="Times New Roman"/>
-          <w:sz w:val="24"/>
-          <w:szCs w:val="24"/>
-        </w:rPr>
-        <w:t>treet was apparently integrated; however more White than Black resided on the street</w:t>
+        <w:t xml:space="preserve">, 2012).  </w:t>
+      </w:r>
+      <w:r>
+        <w:rPr>
+          <w:rFonts w:ascii="Times New Roman" w:hAnsi="Times New Roman" w:cs="Times New Roman"/>
+          <w:sz w:val="24"/>
+          <w:szCs w:val="24"/>
+        </w:rPr>
+        <w:t xml:space="preserve">For example, </w:t>
+      </w:r>
+      <w:r>
+        <w:rPr>
+          <w:rFonts w:ascii="Times New Roman" w:hAnsi="Times New Roman" w:cs="Times New Roman"/>
+          <w:sz w:val="24"/>
+          <w:szCs w:val="24"/>
+        </w:rPr>
+        <w:t>Phelps Street was apparently integrated</w:t>
+      </w:r>
+      <w:r>
+        <w:rPr>
+          <w:rFonts w:ascii="Times New Roman" w:hAnsi="Times New Roman" w:cs="Times New Roman"/>
+          <w:sz w:val="24"/>
+          <w:szCs w:val="24"/>
+        </w:rPr>
+        <w:t xml:space="preserve"> a</w:t>
+      </w:r>
+      <w:r>
+        <w:rPr>
+          <w:rFonts w:ascii="Times New Roman" w:hAnsi="Times New Roman" w:cs="Times New Roman"/>
+          <w:sz w:val="24"/>
+          <w:szCs w:val="24"/>
+        </w:rPr>
+        <w:t>lthough residential segreg</w:t>
+      </w:r>
+      <w:r>
+        <w:rPr>
+          <w:rFonts w:ascii="Times New Roman" w:hAnsi="Times New Roman" w:cs="Times New Roman"/>
+          <w:sz w:val="24"/>
+          <w:szCs w:val="24"/>
+        </w:rPr>
+        <w:t>ation was common in Springfield</w:t>
+      </w:r>
+      <w:r>
+        <w:rPr>
+          <w:rFonts w:ascii="Times New Roman" w:hAnsi="Times New Roman" w:cs="Times New Roman"/>
+          <w:sz w:val="24"/>
+          <w:szCs w:val="24"/>
+        </w:rPr>
+        <w:t>; however</w:t>
+      </w:r>
+      <w:r>
+        <w:rPr>
+          <w:rFonts w:ascii="Times New Roman" w:hAnsi="Times New Roman" w:cs="Times New Roman"/>
+          <w:sz w:val="24"/>
+          <w:szCs w:val="24"/>
+        </w:rPr>
+        <w:t>,</w:t>
+      </w:r>
+      <w:r>
+        <w:rPr>
+          <w:rFonts w:ascii="Times New Roman" w:hAnsi="Times New Roman" w:cs="Times New Roman"/>
+          <w:sz w:val="24"/>
+          <w:szCs w:val="24"/>
+        </w:rPr>
+        <w:t xml:space="preserve"> more White</w:t>
+      </w:r>
+      <w:r>
+        <w:rPr>
+          <w:rFonts w:ascii="Times New Roman" w:hAnsi="Times New Roman" w:cs="Times New Roman"/>
+          <w:sz w:val="24"/>
+          <w:szCs w:val="24"/>
+        </w:rPr>
+        <w:t>s</w:t>
+      </w:r>
+      <w:r>
+        <w:rPr>
+          <w:rFonts w:ascii="Times New Roman" w:hAnsi="Times New Roman" w:cs="Times New Roman"/>
+          <w:sz w:val="24"/>
+          <w:szCs w:val="24"/>
+        </w:rPr>
+        <w:t xml:space="preserve"> than Black</w:t>
+      </w:r>
+      <w:r>
+        <w:rPr>
+          <w:rFonts w:ascii="Times New Roman" w:hAnsi="Times New Roman" w:cs="Times New Roman"/>
+          <w:sz w:val="24"/>
+          <w:szCs w:val="24"/>
+        </w:rPr>
+        <w:t>s</w:t>
+      </w:r>
+      <w:r>
+        <w:rPr>
+          <w:rFonts w:ascii="Times New Roman" w:hAnsi="Times New Roman" w:cs="Times New Roman"/>
+          <w:sz w:val="24"/>
+          <w:szCs w:val="24"/>
+        </w:rPr>
+        <w:t xml:space="preserve"> resided on the street</w:t>
       </w:r>
       <w:r>
         <w:rPr>
@@ -2961,23 +3187,31 @@
           <w:sz w:val="24"/>
           <w:szCs w:val="24"/>
         </w:rPr>
-        <w:t xml:space="preserve"> (2012) elucidated, Whites generally viewed Blacks through the lenses of stereotypes established during slavery.  This racism often led Whites to limit Black enterprise in their communities to </w:t>
-      </w:r>
-      <w:r>
-        <w:rPr>
-          <w:rFonts w:ascii="Times New Roman" w:hAnsi="Times New Roman" w:cs="Times New Roman"/>
-          <w:sz w:val="24"/>
-          <w:szCs w:val="24"/>
-        </w:rPr>
-        <w:t>only</w:t>
-      </w:r>
-      <w:r>
-        <w:rPr>
-          <w:rFonts w:ascii="Times New Roman" w:hAnsi="Times New Roman" w:cs="Times New Roman"/>
-          <w:sz w:val="24"/>
-          <w:szCs w:val="24"/>
-        </w:rPr>
-        <w:t xml:space="preserve"> </w:t>
+        <w:t xml:space="preserve"> (2012) elucidated, Whites generally </w:t>
+      </w:r>
+      <w:r>
+        <w:rPr>
+          <w:rFonts w:ascii="Times New Roman" w:hAnsi="Times New Roman" w:cs="Times New Roman"/>
+          <w:sz w:val="24"/>
+          <w:szCs w:val="24"/>
+        </w:rPr>
+        <w:t>viewed Blacks through the lens</w:t>
+      </w:r>
+      <w:r>
+        <w:rPr>
+          <w:rFonts w:ascii="Times New Roman" w:hAnsi="Times New Roman" w:cs="Times New Roman"/>
+          <w:sz w:val="24"/>
+          <w:szCs w:val="24"/>
+        </w:rPr>
+        <w:t xml:space="preserve"> of stereotypes established during slavery.  This racism often led Whites to limit Black enterprise in their communities to </w:t>
+      </w:r>
+      <w:r>
+        <w:rPr>
+          <w:rFonts w:ascii="Times New Roman" w:hAnsi="Times New Roman" w:cs="Times New Roman"/>
+          <w:sz w:val="24"/>
+          <w:szCs w:val="24"/>
+        </w:rPr>
+        <w:t xml:space="preserve">only </w:t>
       </w:r>
       <w:r>
         <w:rPr>
@@ -3674,7 +3908,23 @@
           <w:sz w:val="24"/>
           <w:szCs w:val="24"/>
         </w:rPr>
-        <w:t xml:space="preserve">, total Black population, total Latino population, and total White population at the census tract level to the grid.  I then </w:t>
+        <w:t>, total Black population, total Latino population, and total White population at the census tract level to the grid</w:t>
+      </w:r>
+      <w:r>
+        <w:rPr>
+          <w:rFonts w:ascii="Times New Roman" w:hAnsi="Times New Roman" w:cs="Times New Roman"/>
+          <w:sz w:val="24"/>
+          <w:szCs w:val="24"/>
+        </w:rPr>
+        <w:t>s</w:t>
+      </w:r>
+      <w:r>
+        <w:rPr>
+          <w:rFonts w:ascii="Times New Roman" w:hAnsi="Times New Roman" w:cs="Times New Roman"/>
+          <w:sz w:val="24"/>
+          <w:szCs w:val="24"/>
+        </w:rPr>
+        <w:t xml:space="preserve">.  I then </w:t>
       </w:r>
       <w:r>
         <w:rPr>
@@ -4147,7 +4397,15 @@
           <w:sz w:val="24"/>
           <w:szCs w:val="24"/>
         </w:rPr>
-        <w:t xml:space="preserve"> to analyze the global spatial autocorrelation </w:t>
+        <w:t xml:space="preserve"> to analyze the </w:t>
+      </w:r>
+      <w:r>
+        <w:rPr>
+          <w:rFonts w:ascii="Times New Roman" w:hAnsi="Times New Roman" w:cs="Times New Roman"/>
+          <w:sz w:val="24"/>
+          <w:szCs w:val="24"/>
+        </w:rPr>
+        <w:t xml:space="preserve">spatial autocorrelation </w:t>
       </w:r>
       <w:r>
         <w:rPr>
@@ -4287,7 +4545,39 @@
           <w:sz w:val="24"/>
           <w:szCs w:val="24"/>
         </w:rPr>
-        <w:t xml:space="preserve">and no health insurance status, all variables showed a moderate level of spatial autocorrelation at the global level.  The Theil index </w:t>
+        <w:t xml:space="preserve">and no health insurance status, all variables showed a moderate level of </w:t>
+      </w:r>
+      <w:r>
+        <w:rPr>
+          <w:rFonts w:ascii="Times New Roman" w:hAnsi="Times New Roman" w:cs="Times New Roman"/>
+          <w:sz w:val="24"/>
+          <w:szCs w:val="24"/>
+        </w:rPr>
+        <w:t xml:space="preserve">global </w:t>
+      </w:r>
+      <w:r>
+        <w:rPr>
+          <w:rFonts w:ascii="Times New Roman" w:hAnsi="Times New Roman" w:cs="Times New Roman"/>
+          <w:sz w:val="24"/>
+          <w:szCs w:val="24"/>
+        </w:rPr>
+        <w:t>spatial au</w:t>
+      </w:r>
+      <w:r>
+        <w:rPr>
+          <w:rFonts w:ascii="Times New Roman" w:hAnsi="Times New Roman" w:cs="Times New Roman"/>
+          <w:sz w:val="24"/>
+          <w:szCs w:val="24"/>
+        </w:rPr>
+        <w:t>tocorrelation</w:t>
+      </w:r>
+      <w:r>
+        <w:rPr>
+          <w:rFonts w:ascii="Times New Roman" w:hAnsi="Times New Roman" w:cs="Times New Roman"/>
+          <w:sz w:val="24"/>
+          <w:szCs w:val="24"/>
+        </w:rPr>
+        <w:t xml:space="preserve">.  The Theil index </w:t>
       </w:r>
       <w:r>
         <w:rPr>
@@ -4303,7 +4593,39 @@
           <w:sz w:val="24"/>
           <w:szCs w:val="24"/>
         </w:rPr>
-        <w:t>and no health insurance status exhibited a mild degree of spatial autocorrelation at the global level.</w:t>
+        <w:t xml:space="preserve">and no health insurance status exhibited a mild degree of </w:t>
+      </w:r>
+      <w:r>
+        <w:rPr>
+          <w:rFonts w:ascii="Times New Roman" w:hAnsi="Times New Roman" w:cs="Times New Roman"/>
+          <w:sz w:val="24"/>
+          <w:szCs w:val="24"/>
+        </w:rPr>
+        <w:t xml:space="preserve">global </w:t>
+      </w:r>
+      <w:r>
+        <w:rPr>
+          <w:rFonts w:ascii="Times New Roman" w:hAnsi="Times New Roman" w:cs="Times New Roman"/>
+          <w:sz w:val="24"/>
+          <w:szCs w:val="24"/>
+        </w:rPr>
+        <w:t>spatial aut</w:t>
+      </w:r>
+      <w:r>
+        <w:rPr>
+          <w:rFonts w:ascii="Times New Roman" w:hAnsi="Times New Roman" w:cs="Times New Roman"/>
+          <w:sz w:val="24"/>
+          <w:szCs w:val="24"/>
+        </w:rPr>
+        <w:t>ocorrelation</w:t>
+      </w:r>
+      <w:r>
+        <w:rPr>
+          <w:rFonts w:ascii="Times New Roman" w:hAnsi="Times New Roman" w:cs="Times New Roman"/>
+          <w:sz w:val="24"/>
+          <w:szCs w:val="24"/>
+        </w:rPr>
+        <w:t>.</w:t>
       </w:r>
     </w:p>
     <w:p>
@@ -4838,7 +5160,23 @@
           <w:sz w:val="24"/>
           <w:szCs w:val="24"/>
         </w:rPr>
-        <w:t xml:space="preserve"> census tracts, the Moran’s I statistics indicated moderate levels of spatial autocorrelatio</w:t>
+        <w:t xml:space="preserve"> census tracts, the Moran’s I statistics indicated moderate levels of </w:t>
+      </w:r>
+      <w:r>
+        <w:rPr>
+          <w:rFonts w:ascii="Times New Roman" w:hAnsi="Times New Roman" w:cs="Times New Roman"/>
+          <w:sz w:val="24"/>
+          <w:szCs w:val="24"/>
+        </w:rPr>
+        <w:t xml:space="preserve">global </w:t>
+      </w:r>
+      <w:r>
+        <w:rPr>
+          <w:rFonts w:ascii="Times New Roman" w:hAnsi="Times New Roman" w:cs="Times New Roman"/>
+          <w:sz w:val="24"/>
+          <w:szCs w:val="24"/>
+        </w:rPr>
+        <w:t>spatial autocorrelatio</w:t>
       </w:r>
       <w:r>
         <w:rPr>
@@ -4854,7 +5192,23 @@
           <w:sz w:val="24"/>
           <w:szCs w:val="24"/>
         </w:rPr>
-        <w:t xml:space="preserve"> grid polygons, the Moran’s I statistics indicated severe levels of spatial autocorrelation for both variables.</w:t>
+        <w:t xml:space="preserve"> grid polygons, the Moran’s I statistics indicated severe levels of </w:t>
+      </w:r>
+      <w:r>
+        <w:rPr>
+          <w:rFonts w:ascii="Times New Roman" w:hAnsi="Times New Roman" w:cs="Times New Roman"/>
+          <w:sz w:val="24"/>
+          <w:szCs w:val="24"/>
+        </w:rPr>
+        <w:t xml:space="preserve">global </w:t>
+      </w:r>
+      <w:r>
+        <w:rPr>
+          <w:rFonts w:ascii="Times New Roman" w:hAnsi="Times New Roman" w:cs="Times New Roman"/>
+          <w:sz w:val="24"/>
+          <w:szCs w:val="24"/>
+        </w:rPr>
+        <w:t>spatial autocorrelation for both variables.</w:t>
       </w:r>
     </w:p>
     <w:p>
@@ -4957,7 +5311,23 @@
           <w:sz w:val="24"/>
           <w:szCs w:val="24"/>
         </w:rPr>
-        <w:t xml:space="preserve">statistically significant associations between poverty, race, and other social indicators when </w:t>
+        <w:t xml:space="preserve">statistically significant associations between poverty, race, and </w:t>
+      </w:r>
+      <w:r>
+        <w:rPr>
+          <w:rFonts w:ascii="Times New Roman" w:hAnsi="Times New Roman" w:cs="Times New Roman"/>
+          <w:sz w:val="24"/>
+          <w:szCs w:val="24"/>
+        </w:rPr>
+        <w:t xml:space="preserve">various </w:t>
+      </w:r>
+      <w:r>
+        <w:rPr>
+          <w:rFonts w:ascii="Times New Roman" w:hAnsi="Times New Roman" w:cs="Times New Roman"/>
+          <w:sz w:val="24"/>
+          <w:szCs w:val="24"/>
+        </w:rPr>
+        <w:t xml:space="preserve">other social indicators when </w:t>
       </w:r>
       <w:r>
         <w:rPr>
@@ -6989,6 +7359,9 @@
         </w:rPr>
       </w:pPr>
       <w:r>
+        <w:rPr>
+          <w:noProof/>
+        </w:rPr>
         <w:lastRenderedPageBreak/>
         <w:drawing>
           <wp:inline distT="0" distB="0" distL="0" distR="0">

</xml_diff>